<commit_message>
BE_Fer: añadiendo contenido al doc de querys
</commit_message>
<xml_diff>
--- a/QUERYS de SQL.docx
+++ b/QUERYS de SQL.docx
@@ -8,10 +8,14 @@
           <w:bottom w:val="single" w:sz="6" w:space="1" w:color="auto"/>
         </w:pBdr>
         <w:jc w:val="center"/>
+        <w:rPr>
+          <w:lang w:val="es-ES"/>
+        </w:rPr>
       </w:pPr>
       <w:r>
         <w:rPr>
           <w:highlight w:val="yellow"/>
+          <w:lang w:val="es-ES"/>
         </w:rPr>
         <w:t>QUERYS de SQL</w:t>
       </w:r>
@@ -22,28 +26,177 @@
           <w:lang w:val="es-ES"/>
         </w:rPr>
       </w:pPr>
-      <w:proofErr w:type="spellStart"/>
       <w:r>
         <w:rPr>
           <w:highlight w:val="green"/>
           <w:lang w:val="es-ES"/>
         </w:rPr>
-        <w:t>Query</w:t>
-      </w:r>
-      <w:proofErr w:type="spellEnd"/>
+        <w:t>Query 1:</w:t>
+      </w:r>
+      <w:r>
+        <w:rPr>
+          <w:lang w:val="es-ES"/>
+        </w:rPr>
+        <w:t xml:space="preserve"> </w:t>
+      </w:r>
+    </w:p>
+    <w:p>
+      <w:r>
+        <w:t xml:space="preserve">SELECT  </w:t>
+      </w:r>
+      <w:r>
+        <w:t xml:space="preserve">* </w:t>
+      </w:r>
+      <w:r>
+        <w:t xml:space="preserve">FROM user </w:t>
+      </w:r>
+      <w:r>
+        <w:t>AS u</w:t>
+      </w:r>
+    </w:p>
+    <w:p>
+      <w:pPr>
+        <w:rPr>
+          <w:b/>
+          <w:bCs/>
+        </w:rPr>
+      </w:pPr>
+      <w:r>
+        <w:t xml:space="preserve">WHERE username = </w:t>
+      </w:r>
+      <w:r>
+        <w:rPr>
+          <w:b/>
+          <w:bCs/>
+        </w:rPr>
+        <w:t xml:space="preserve">given_name </w:t>
+      </w:r>
+      <w:r>
+        <w:t>AND password=</w:t>
+      </w:r>
+      <w:r>
+        <w:rPr>
+          <w:b/>
+          <w:bCs/>
+        </w:rPr>
+        <w:t>given_pass</w:t>
+      </w:r>
+    </w:p>
+    <w:p>
+      <w:pPr>
+        <w:pBdr>
+          <w:bottom w:val="single" w:sz="6" w:space="1" w:color="auto"/>
+        </w:pBdr>
+      </w:pPr>
+      <w:r>
+        <w:rPr>
+          <w:highlight w:val="cyan"/>
+        </w:rPr>
+        <w:t>Que pregunta responde:</w:t>
+      </w:r>
+    </w:p>
+    <w:p>
+      <w:pPr>
+        <w:pBdr>
+          <w:bottom w:val="single" w:sz="6" w:space="1" w:color="auto"/>
+        </w:pBdr>
+        <w:rPr>
+          <w:lang w:val="es-ES"/>
+        </w:rPr>
+      </w:pPr>
+      <w:r>
+        <w:rPr>
+          <w:lang w:val="es-ES"/>
+        </w:rPr>
+        <w:t>Dados un usuario y c</w:t>
+      </w:r>
+      <w:r>
+        <w:rPr>
+          <w:lang w:val="es-ES"/>
+        </w:rPr>
+        <w:t>ontraseña devuelve una tabla con el usuario y contraseña dado</w:t>
+      </w:r>
+    </w:p>
+    <w:p>
+      <w:pPr>
+        <w:pBdr>
+          <w:bottom w:val="single" w:sz="6" w:space="1" w:color="auto"/>
+        </w:pBdr>
+        <w:rPr>
+          <w:lang w:val="es-ES"/>
+        </w:rPr>
+      </w:pPr>
+    </w:p>
+    <w:p>
+      <w:pPr>
+        <w:pBdr>
+          <w:bottom w:val="single" w:sz="6" w:space="1" w:color="auto"/>
+        </w:pBdr>
+        <w:rPr>
+          <w:lang w:val="es-ES"/>
+        </w:rPr>
+      </w:pPr>
+    </w:p>
+    <w:p>
+      <w:pPr>
+        <w:pBdr>
+          <w:bottom w:val="single" w:sz="6" w:space="1" w:color="auto"/>
+        </w:pBdr>
+        <w:rPr>
+          <w:lang w:val="es-ES"/>
+        </w:rPr>
+      </w:pPr>
+    </w:p>
+    <w:p>
+      <w:pPr>
+        <w:rPr>
+          <w:lang w:val="es-ES"/>
+        </w:rPr>
+      </w:pPr>
       <w:r>
         <w:rPr>
           <w:highlight w:val="green"/>
           <w:lang w:val="es-ES"/>
         </w:rPr>
-        <w:t xml:space="preserve"> 1:</w:t>
-      </w:r>
-    </w:p>
-    <w:p>
-      <w:pPr>
-        <w:pBdr>
-          <w:bottom w:val="single" w:sz="6" w:space="1" w:color="auto"/>
-        </w:pBdr>
+        <w:t>Query 2:</w:t>
+      </w:r>
+    </w:p>
+    <w:p>
+      <w:r>
+        <w:t>DELETE  * FROM user AS u</w:t>
+      </w:r>
+    </w:p>
+    <w:p>
+      <w:pPr>
+        <w:rPr>
+          <w:b/>
+          <w:bCs/>
+        </w:rPr>
+      </w:pPr>
+      <w:r>
+        <w:t xml:space="preserve">WHERE username = </w:t>
+      </w:r>
+      <w:r>
+        <w:rPr>
+          <w:b/>
+          <w:bCs/>
+        </w:rPr>
+        <w:t xml:space="preserve">given_name </w:t>
+      </w:r>
+      <w:r>
+        <w:t>AND password=</w:t>
+      </w:r>
+      <w:r>
+        <w:rPr>
+          <w:b/>
+          <w:bCs/>
+        </w:rPr>
+        <w:t>given_pass</w:t>
+      </w:r>
+    </w:p>
+    <w:p/>
+    <w:p>
+      <w:pPr>
         <w:rPr>
           <w:lang w:val="es-ES"/>
         </w:rPr>
@@ -55,319 +208,181 @@
         </w:rPr>
         <w:t>Que pregunta responde:</w:t>
       </w:r>
-    </w:p>
-    <w:p>
-      <w:pPr>
-        <w:pBdr>
-          <w:bottom w:val="single" w:sz="6" w:space="1" w:color="auto"/>
-        </w:pBdr>
-        <w:rPr>
-          <w:lang w:val="es-ES"/>
-        </w:rPr>
-      </w:pPr>
-    </w:p>
-    <w:p>
-      <w:pPr>
-        <w:pBdr>
-          <w:bottom w:val="single" w:sz="6" w:space="1" w:color="auto"/>
-        </w:pBdr>
-        <w:rPr>
-          <w:lang w:val="es-ES"/>
-        </w:rPr>
-      </w:pPr>
-    </w:p>
-    <w:p>
-      <w:pPr>
-        <w:rPr>
-          <w:lang w:val="es-ES"/>
-        </w:rPr>
-      </w:pPr>
-      <w:proofErr w:type="spellStart"/>
+      <w:r>
+        <w:rPr>
+          <w:lang w:val="es-ES"/>
+        </w:rPr>
+        <w:t xml:space="preserve"> </w:t>
+      </w:r>
+    </w:p>
+    <w:p>
+      <w:pPr>
+        <w:pBdr>
+          <w:bottom w:val="single" w:sz="6" w:space="1" w:color="auto"/>
+        </w:pBdr>
+        <w:rPr>
+          <w:lang w:val="es-ES"/>
+        </w:rPr>
+      </w:pPr>
+      <w:r>
+        <w:rPr>
+          <w:lang w:val="es-ES"/>
+        </w:rPr>
+        <w:t>Eliminamos u</w:t>
+      </w:r>
+      <w:r>
+        <w:rPr>
+          <w:lang w:val="es-ES"/>
+        </w:rPr>
+        <w:t>n usuario dada una password y un usuario</w:t>
+      </w:r>
+    </w:p>
+    <w:p>
+      <w:pPr>
+        <w:pBdr>
+          <w:bottom w:val="single" w:sz="6" w:space="1" w:color="auto"/>
+        </w:pBdr>
+        <w:rPr>
+          <w:lang w:val="es-ES"/>
+        </w:rPr>
+      </w:pPr>
+    </w:p>
+    <w:p>
+      <w:pPr>
+        <w:pBdr>
+          <w:bottom w:val="single" w:sz="6" w:space="1" w:color="auto"/>
+        </w:pBdr>
+        <w:rPr>
+          <w:lang w:val="es-ES"/>
+        </w:rPr>
+      </w:pPr>
+    </w:p>
+    <w:p>
+      <w:pPr>
+        <w:rPr>
+          <w:lang w:val="es-ES"/>
+        </w:rPr>
+      </w:pPr>
       <w:r>
         <w:rPr>
           <w:highlight w:val="green"/>
           <w:lang w:val="es-ES"/>
         </w:rPr>
-        <w:t>Query</w:t>
-      </w:r>
-      <w:proofErr w:type="spellEnd"/>
+        <w:t>Query 3:</w:t>
+      </w:r>
+    </w:p>
+    <w:p>
+      <w:pPr>
+        <w:rPr>
+          <w:lang w:val="es-ES"/>
+        </w:rPr>
+      </w:pPr>
+      <w:r>
+        <w:rPr>
+          <w:highlight w:val="cyan"/>
+          <w:lang w:val="es-ES"/>
+        </w:rPr>
+        <w:t>Que pregunta responde:</w:t>
+      </w:r>
+    </w:p>
+    <w:p>
+      <w:pPr>
+        <w:pBdr>
+          <w:bottom w:val="single" w:sz="6" w:space="1" w:color="auto"/>
+        </w:pBdr>
+        <w:rPr>
+          <w:lang w:val="es-ES"/>
+        </w:rPr>
+      </w:pPr>
+    </w:p>
+    <w:p>
+      <w:pPr>
+        <w:rPr>
+          <w:lang w:val="es-ES"/>
+        </w:rPr>
+      </w:pPr>
       <w:r>
         <w:rPr>
           <w:highlight w:val="green"/>
           <w:lang w:val="es-ES"/>
         </w:rPr>
-        <w:t xml:space="preserve"> </w:t>
-      </w:r>
+        <w:t>Query 4:</w:t>
+      </w:r>
+    </w:p>
+    <w:p>
+      <w:pPr>
+        <w:rPr>
+          <w:lang w:val="es-ES"/>
+        </w:rPr>
+      </w:pPr>
+      <w:r>
+        <w:rPr>
+          <w:highlight w:val="cyan"/>
+          <w:lang w:val="es-ES"/>
+        </w:rPr>
+        <w:t>Que pregunta responde:</w:t>
+      </w:r>
+    </w:p>
+    <w:p>
+      <w:pPr>
+        <w:pBdr>
+          <w:bottom w:val="single" w:sz="6" w:space="1" w:color="auto"/>
+        </w:pBdr>
+        <w:rPr>
+          <w:lang w:val="es-ES"/>
+        </w:rPr>
+      </w:pPr>
+    </w:p>
+    <w:p>
+      <w:pPr>
+        <w:rPr>
+          <w:lang w:val="es-ES"/>
+        </w:rPr>
+      </w:pPr>
       <w:r>
         <w:rPr>
           <w:highlight w:val="green"/>
           <w:lang w:val="es-ES"/>
         </w:rPr>
-        <w:t>2</w:t>
-      </w:r>
+        <w:t>Query 5:</w:t>
+      </w:r>
+    </w:p>
+    <w:p>
+      <w:pPr>
+        <w:rPr>
+          <w:lang w:val="es-ES"/>
+        </w:rPr>
+      </w:pPr>
+      <w:r>
+        <w:rPr>
+          <w:highlight w:val="cyan"/>
+          <w:lang w:val="es-ES"/>
+        </w:rPr>
+        <w:t>Que pregunta responde:</w:t>
+      </w:r>
+    </w:p>
+    <w:p>
+      <w:pPr>
+        <w:pBdr>
+          <w:bottom w:val="single" w:sz="6" w:space="1" w:color="auto"/>
+        </w:pBdr>
+        <w:rPr>
+          <w:lang w:val="es-ES"/>
+        </w:rPr>
+      </w:pPr>
+    </w:p>
+    <w:p>
+      <w:pPr>
+        <w:rPr>
+          <w:lang w:val="es-ES"/>
+        </w:rPr>
+      </w:pPr>
       <w:r>
         <w:rPr>
           <w:highlight w:val="green"/>
           <w:lang w:val="es-ES"/>
         </w:rPr>
-        <w:t>:</w:t>
-      </w:r>
-    </w:p>
-    <w:p>
-      <w:pPr>
-        <w:pBdr>
-          <w:bottom w:val="single" w:sz="6" w:space="1" w:color="auto"/>
-        </w:pBdr>
-        <w:rPr>
-          <w:lang w:val="es-ES"/>
-        </w:rPr>
-      </w:pPr>
-      <w:r>
-        <w:rPr>
-          <w:highlight w:val="cyan"/>
-          <w:lang w:val="es-ES"/>
-        </w:rPr>
-        <w:t>Que pregunta responde:</w:t>
-      </w:r>
-    </w:p>
-    <w:p>
-      <w:pPr>
-        <w:pBdr>
-          <w:bottom w:val="single" w:sz="6" w:space="1" w:color="auto"/>
-        </w:pBdr>
-        <w:rPr>
-          <w:lang w:val="es-ES"/>
-        </w:rPr>
-      </w:pPr>
-    </w:p>
-    <w:p>
-      <w:pPr>
-        <w:pBdr>
-          <w:bottom w:val="single" w:sz="6" w:space="1" w:color="auto"/>
-        </w:pBdr>
-        <w:rPr>
-          <w:lang w:val="es-ES"/>
-        </w:rPr>
-      </w:pPr>
-    </w:p>
-    <w:p>
-      <w:pPr>
-        <w:rPr>
-          <w:lang w:val="es-ES"/>
-        </w:rPr>
-      </w:pPr>
-      <w:proofErr w:type="spellStart"/>
-      <w:r>
-        <w:rPr>
-          <w:highlight w:val="green"/>
-          <w:lang w:val="es-ES"/>
-        </w:rPr>
-        <w:t>Query</w:t>
-      </w:r>
-      <w:proofErr w:type="spellEnd"/>
-      <w:r>
-        <w:rPr>
-          <w:highlight w:val="green"/>
-          <w:lang w:val="es-ES"/>
-        </w:rPr>
-        <w:t xml:space="preserve"> </w:t>
-      </w:r>
-      <w:r>
-        <w:rPr>
-          <w:highlight w:val="green"/>
-          <w:lang w:val="es-ES"/>
-        </w:rPr>
-        <w:t>3</w:t>
-      </w:r>
-      <w:r>
-        <w:rPr>
-          <w:highlight w:val="green"/>
-          <w:lang w:val="es-ES"/>
-        </w:rPr>
-        <w:t>:</w:t>
-      </w:r>
-    </w:p>
-    <w:p>
-      <w:pPr>
-        <w:rPr>
-          <w:lang w:val="es-ES"/>
-        </w:rPr>
-      </w:pPr>
-      <w:r>
-        <w:rPr>
-          <w:highlight w:val="cyan"/>
-          <w:lang w:val="es-ES"/>
-        </w:rPr>
-        <w:t>Que pregunta responde:</w:t>
-      </w:r>
-    </w:p>
-    <w:p>
-      <w:pPr>
-        <w:pBdr>
-          <w:bottom w:val="single" w:sz="6" w:space="1" w:color="auto"/>
-        </w:pBdr>
-        <w:rPr>
-          <w:lang w:val="es-ES"/>
-        </w:rPr>
-      </w:pPr>
-    </w:p>
-    <w:p>
-      <w:pPr>
-        <w:rPr>
-          <w:lang w:val="es-ES"/>
-        </w:rPr>
-      </w:pPr>
-      <w:proofErr w:type="spellStart"/>
-      <w:r>
-        <w:rPr>
-          <w:highlight w:val="green"/>
-          <w:lang w:val="es-ES"/>
-        </w:rPr>
-        <w:t>Query</w:t>
-      </w:r>
-      <w:proofErr w:type="spellEnd"/>
-      <w:r>
-        <w:rPr>
-          <w:highlight w:val="green"/>
-          <w:lang w:val="es-ES"/>
-        </w:rPr>
-        <w:t xml:space="preserve"> </w:t>
-      </w:r>
-      <w:r>
-        <w:rPr>
-          <w:highlight w:val="green"/>
-          <w:lang w:val="es-ES"/>
-        </w:rPr>
-        <w:t>4</w:t>
-      </w:r>
-      <w:r>
-        <w:rPr>
-          <w:highlight w:val="green"/>
-          <w:lang w:val="es-ES"/>
-        </w:rPr>
-        <w:t>:</w:t>
-      </w:r>
-    </w:p>
-    <w:p>
-      <w:pPr>
-        <w:rPr>
-          <w:lang w:val="es-ES"/>
-        </w:rPr>
-      </w:pPr>
-      <w:r>
-        <w:rPr>
-          <w:highlight w:val="cyan"/>
-          <w:lang w:val="es-ES"/>
-        </w:rPr>
-        <w:t>Que pregunta responde:</w:t>
-      </w:r>
-    </w:p>
-    <w:p>
-      <w:pPr>
-        <w:pBdr>
-          <w:bottom w:val="single" w:sz="6" w:space="1" w:color="auto"/>
-        </w:pBdr>
-        <w:rPr>
-          <w:lang w:val="es-ES"/>
-        </w:rPr>
-      </w:pPr>
-    </w:p>
-    <w:p>
-      <w:pPr>
-        <w:rPr>
-          <w:lang w:val="es-ES"/>
-        </w:rPr>
-      </w:pPr>
-      <w:proofErr w:type="spellStart"/>
-      <w:r>
-        <w:rPr>
-          <w:highlight w:val="green"/>
-          <w:lang w:val="es-ES"/>
-        </w:rPr>
-        <w:t>Query</w:t>
-      </w:r>
-      <w:proofErr w:type="spellEnd"/>
-      <w:r>
-        <w:rPr>
-          <w:highlight w:val="green"/>
-          <w:lang w:val="es-ES"/>
-        </w:rPr>
-        <w:t xml:space="preserve"> </w:t>
-      </w:r>
-      <w:r>
-        <w:rPr>
-          <w:highlight w:val="green"/>
-          <w:lang w:val="es-ES"/>
-        </w:rPr>
-        <w:t>5</w:t>
-      </w:r>
-      <w:r>
-        <w:rPr>
-          <w:highlight w:val="green"/>
-          <w:lang w:val="es-ES"/>
-        </w:rPr>
-        <w:t>:</w:t>
-      </w:r>
-    </w:p>
-    <w:p>
-      <w:pPr>
-        <w:rPr>
-          <w:lang w:val="es-ES"/>
-        </w:rPr>
-      </w:pPr>
-      <w:r>
-        <w:rPr>
-          <w:highlight w:val="cyan"/>
-          <w:lang w:val="es-ES"/>
-        </w:rPr>
-        <w:t>Que pregunta responde:</w:t>
-      </w:r>
-    </w:p>
-    <w:p>
-      <w:pPr>
-        <w:pBdr>
-          <w:bottom w:val="single" w:sz="6" w:space="1" w:color="auto"/>
-        </w:pBdr>
-        <w:rPr>
-          <w:lang w:val="es-ES"/>
-        </w:rPr>
-      </w:pPr>
-    </w:p>
-    <w:p>
-      <w:pPr>
-        <w:rPr>
-          <w:lang w:val="es-ES"/>
-        </w:rPr>
-      </w:pPr>
-      <w:proofErr w:type="spellStart"/>
-      <w:r>
-        <w:rPr>
-          <w:highlight w:val="green"/>
-          <w:lang w:val="es-ES"/>
-        </w:rPr>
-        <w:t>Query</w:t>
-      </w:r>
-      <w:proofErr w:type="spellEnd"/>
-      <w:r>
-        <w:rPr>
-          <w:highlight w:val="green"/>
-          <w:lang w:val="es-ES"/>
-        </w:rPr>
-        <w:t xml:space="preserve"> </w:t>
-      </w:r>
-      <w:r>
-        <w:rPr>
-          <w:highlight w:val="green"/>
-          <w:lang w:val="es-ES"/>
-        </w:rPr>
-        <w:t>6</w:t>
-      </w:r>
-      <w:r>
-        <w:rPr>
-          <w:highlight w:val="green"/>
-          <w:lang w:val="es-ES"/>
-        </w:rPr>
-        <w:t>:</w:t>
+        <w:t>Query 6:</w:t>
       </w:r>
     </w:p>
     <w:p>

</xml_diff>